<commit_message>
python review of functions
</commit_message>
<xml_diff>
--- a/Michael Villavicencio.docx
+++ b/Michael Villavicencio.docx
@@ -29,7 +29,6 @@
       </w:r>
     </w:p>
     <w:p/>
-    <w:p/>
     <w:p>
       <w:pPr>
         <w:rPr>
@@ -89,10 +88,10 @@
           <w:noProof/>
         </w:rPr>
         <w:drawing>
-          <wp:inline distT="0" distB="0" distL="0" distR="0" wp14:anchorId="4BC567B9" wp14:editId="4AAD9CB4">
+          <wp:inline distT="0" distB="0" distL="0" distR="0" wp14:anchorId="623E9C98" wp14:editId="03C194E6">
             <wp:extent cx="4242816" cy="2743200"/>
             <wp:effectExtent l="0" t="0" r="0" b="0"/>
-            <wp:docPr id="2032633003" name="Picture 1"/>
+            <wp:docPr id="553402486" name="Picture 3"/>
             <wp:cNvGraphicFramePr>
               <a:graphicFrameLocks xmlns:a="http://schemas.openxmlformats.org/drawingml/2006/main" noChangeAspect="1"/>
             </wp:cNvGraphicFramePr>
@@ -100,7 +99,7 @@
               <a:graphicData uri="http://schemas.openxmlformats.org/drawingml/2006/picture">
                 <pic:pic xmlns:pic="http://schemas.openxmlformats.org/drawingml/2006/picture">
                   <pic:nvPicPr>
-                    <pic:cNvPr id="2032633003" name="Picture 2032633003"/>
+                    <pic:cNvPr id="553402486" name="Picture 553402486"/>
                     <pic:cNvPicPr/>
                   </pic:nvPicPr>
                   <pic:blipFill>
@@ -163,10 +162,10 @@
           <w:noProof/>
         </w:rPr>
         <w:drawing>
-          <wp:inline distT="0" distB="0" distL="0" distR="0" wp14:anchorId="0B2EA2C0" wp14:editId="4143374F">
+          <wp:inline distT="0" distB="0" distL="0" distR="0" wp14:anchorId="4AA5E776" wp14:editId="5B6318F7">
             <wp:extent cx="4242816" cy="2743200"/>
             <wp:effectExtent l="0" t="0" r="0" b="0"/>
-            <wp:docPr id="771476766" name="Picture 2" descr="A computer screen with white text&#10;&#10;Description automatically generated"/>
+            <wp:docPr id="906588302" name="Picture 4" descr="A computer screen with white text&#10;&#10;Description automatically generated"/>
             <wp:cNvGraphicFramePr>
               <a:graphicFrameLocks xmlns:a="http://schemas.openxmlformats.org/drawingml/2006/main" noChangeAspect="1"/>
             </wp:cNvGraphicFramePr>
@@ -174,7 +173,7 @@
               <a:graphicData uri="http://schemas.openxmlformats.org/drawingml/2006/picture">
                 <pic:pic xmlns:pic="http://schemas.openxmlformats.org/drawingml/2006/picture">
                   <pic:nvPicPr>
-                    <pic:cNvPr id="771476766" name="Picture 2" descr="A computer screen with white text&#10;&#10;Description automatically generated"/>
+                    <pic:cNvPr id="906588302" name="Picture 4" descr="A computer screen with white text&#10;&#10;Description automatically generated"/>
                     <pic:cNvPicPr/>
                   </pic:nvPicPr>
                   <pic:blipFill>
@@ -206,8 +205,6 @@
       </w:r>
     </w:p>
     <w:p/>
-    <w:p/>
-    <w:p/>
     <w:p>
       <w:pPr>
         <w:pStyle w:val="ListParagraph"/>
@@ -217,7 +214,6 @@
         </w:numPr>
       </w:pPr>
       <w:r>
-        <w:lastRenderedPageBreak/>
         <w:t>Successfully cloned repository (git clone)</w:t>
       </w:r>
     </w:p>
@@ -229,6 +225,7 @@
         <w:rPr>
           <w:noProof/>
         </w:rPr>
+        <w:lastRenderedPageBreak/>
         <w:drawing>
           <wp:inline distT="0" distB="0" distL="0" distR="0" wp14:anchorId="274AAB98" wp14:editId="559B48C3">
             <wp:extent cx="4242816" cy="2743200"/>
@@ -293,10 +290,10 @@
           <w:noProof/>
         </w:rPr>
         <w:drawing>
-          <wp:inline distT="0" distB="0" distL="0" distR="0" wp14:anchorId="02A1CFB8" wp14:editId="4BFA1F9B">
+          <wp:inline distT="0" distB="0" distL="0" distR="0" wp14:anchorId="48666E77" wp14:editId="1E8B26FA">
             <wp:extent cx="4242816" cy="2743200"/>
             <wp:effectExtent l="0" t="0" r="0" b="0"/>
-            <wp:docPr id="622006718" name="Picture 5" descr="A screen shot of a computer&#10;&#10;Description automatically generated"/>
+            <wp:docPr id="464038065" name="Picture 6" descr="A screenshot of a computer screen&#10;&#10;Description automatically generated"/>
             <wp:cNvGraphicFramePr>
               <a:graphicFrameLocks xmlns:a="http://schemas.openxmlformats.org/drawingml/2006/main" noChangeAspect="1"/>
             </wp:cNvGraphicFramePr>
@@ -304,7 +301,7 @@
               <a:graphicData uri="http://schemas.openxmlformats.org/drawingml/2006/picture">
                 <pic:pic xmlns:pic="http://schemas.openxmlformats.org/drawingml/2006/picture">
                   <pic:nvPicPr>
-                    <pic:cNvPr id="622006718" name="Picture 5" descr="A screen shot of a computer&#10;&#10;Description automatically generated"/>
+                    <pic:cNvPr id="464038065" name="Picture 6" descr="A screenshot of a computer screen&#10;&#10;Description automatically generated"/>
                     <pic:cNvPicPr/>
                   </pic:nvPicPr>
                   <pic:blipFill>
@@ -352,7 +349,11 @@
         <w:t>Links to their GitHub account</w:t>
       </w:r>
     </w:p>
-    <w:p/>
+    <w:p>
+      <w:pPr>
+        <w:pStyle w:val="ListParagraph"/>
+      </w:pPr>
+    </w:p>
     <w:p>
       <w:pPr>
         <w:ind w:firstLine="360"/>
@@ -367,7 +368,6 @@
       </w:hyperlink>
     </w:p>
     <w:p/>
-    <w:p/>
     <w:p>
       <w:r>
         <w:t>o Two sentences in responses to each question below:</w:t>
@@ -427,38 +427,43 @@
         </w:numPr>
       </w:pPr>
       <w:r>
+        <w:t>Why did you have to set up SSH and connect the public key to your account?</w:t>
+      </w:r>
+    </w:p>
+    <w:p>
+      <w:pPr>
+        <w:pStyle w:val="ListParagraph"/>
+      </w:pPr>
+      <w:r>
         <w:lastRenderedPageBreak/>
-        <w:t>Why did you have to set up SSH and connect the public key to your account?</w:t>
+        <w:t xml:space="preserve">Setting up SSH with a public key makes it easier and safer to connect to GitHub from my computer without having to enter a password each time. It ensures that all the changes I </w:t>
+      </w:r>
+      <w:proofErr w:type="gramStart"/>
+      <w:r>
+        <w:t>push</w:t>
+      </w:r>
+      <w:proofErr w:type="gramEnd"/>
+      <w:r>
+        <w:t xml:space="preserve"> or pull are secure and properly authenticated.</w:t>
       </w:r>
     </w:p>
     <w:p>
       <w:pPr>
         <w:pStyle w:val="ListParagraph"/>
       </w:pPr>
-      <w:r>
-        <w:t xml:space="preserve">Setting up SSH with a public key makes it easier and safer to connect to GitHub from my computer without having to enter a password each time. It ensures that all the changes I </w:t>
-      </w:r>
-      <w:proofErr w:type="gramStart"/>
-      <w:r>
-        <w:t>push</w:t>
-      </w:r>
-      <w:proofErr w:type="gramEnd"/>
-      <w:r>
-        <w:t xml:space="preserve"> or pull are secure and properly authenticated.</w:t>
-      </w:r>
-    </w:p>
-    <w:p>
-      <w:pPr>
-        <w:pStyle w:val="ListParagraph"/>
-      </w:pPr>
-    </w:p>
-    <w:p>
-      <w:pPr>
-        <w:pStyle w:val="ListParagraph"/>
-      </w:pPr>
-    </w:p>
-    <w:p>
-      <w:r>
+    </w:p>
+    <w:p>
+      <w:pPr>
+        <w:rPr>
+          <w:b/>
+          <w:bCs/>
+        </w:rPr>
+      </w:pPr>
+      <w:r>
+        <w:rPr>
+          <w:b/>
+          <w:bCs/>
+        </w:rPr>
         <w:t>Step 1 - Small change</w:t>
       </w:r>
     </w:p>
@@ -472,7 +477,6 @@
         <w:t>Student A:</w:t>
       </w:r>
     </w:p>
-    <w:p/>
     <w:p>
       <w:r>
         <w:t>1. Edit the README.md file by putting your name at the end of the file.</w:t>
@@ -507,10 +511,10 @@
           <w:noProof/>
         </w:rPr>
         <w:drawing>
-          <wp:inline distT="0" distB="0" distL="0" distR="0" wp14:anchorId="36608F73" wp14:editId="37356BF7">
+          <wp:inline distT="0" distB="0" distL="0" distR="0" wp14:anchorId="3E7D7C41" wp14:editId="309B7CC0">
             <wp:extent cx="4242816" cy="2743200"/>
             <wp:effectExtent l="0" t="0" r="0" b="0"/>
-            <wp:docPr id="22745584" name="Picture 4" descr="A screen shot of a computer&#10;&#10;Description automatically generated"/>
+            <wp:docPr id="1157143070" name="Picture 7" descr="A screen shot of a computer&#10;&#10;Description automatically generated"/>
             <wp:cNvGraphicFramePr>
               <a:graphicFrameLocks xmlns:a="http://schemas.openxmlformats.org/drawingml/2006/main" noChangeAspect="1"/>
             </wp:cNvGraphicFramePr>
@@ -518,7 +522,7 @@
               <a:graphicData uri="http://schemas.openxmlformats.org/drawingml/2006/picture">
                 <pic:pic xmlns:pic="http://schemas.openxmlformats.org/drawingml/2006/picture">
                   <pic:nvPicPr>
-                    <pic:cNvPr id="22745584" name="Picture 4" descr="A screen shot of a computer&#10;&#10;Description automatically generated"/>
+                    <pic:cNvPr id="1157143070" name="Picture 7" descr="A screen shot of a computer&#10;&#10;Description automatically generated"/>
                     <pic:cNvPicPr/>
                   </pic:nvPicPr>
                   <pic:blipFill>
@@ -549,6 +553,158 @@
         </w:drawing>
       </w:r>
     </w:p>
+    <w:p/>
+    <w:p>
+      <w:pPr>
+        <w:rPr>
+          <w:b/>
+          <w:bCs/>
+        </w:rPr>
+      </w:pPr>
+      <w:r>
+        <w:rPr>
+          <w:b/>
+          <w:bCs/>
+        </w:rPr>
+        <w:t>Step 2 - Bug fixes</w:t>
+      </w:r>
+    </w:p>
+    <w:p>
+      <w:r>
+        <w:t>There are two bugs present in the code. Each student needs to find one bug, commit the solution, and push it to the</w:t>
+      </w:r>
+      <w:r>
+        <w:t xml:space="preserve"> </w:t>
+      </w:r>
+      <w:r>
+        <w:t>remote repository.</w:t>
+      </w:r>
+    </w:p>
+    <w:p/>
+    <w:p>
+      <w:r>
+        <w:t>You can find the bugs by running the application a couple of times:</w:t>
+      </w:r>
+    </w:p>
+    <w:p>
+      <w:pPr>
+        <w:jc w:val="center"/>
+      </w:pPr>
+      <w:r>
+        <w:rPr>
+          <w:noProof/>
+        </w:rPr>
+        <w:drawing>
+          <wp:inline distT="0" distB="0" distL="0" distR="0" wp14:anchorId="374351F9" wp14:editId="0DDBBFD5">
+            <wp:extent cx="2825496" cy="1828800"/>
+            <wp:effectExtent l="0" t="0" r="0" b="0"/>
+            <wp:docPr id="1607199115" name="Picture 9" descr="A computer screen shot of a black screen&#10;&#10;Description automatically generated"/>
+            <wp:cNvGraphicFramePr>
+              <a:graphicFrameLocks xmlns:a="http://schemas.openxmlformats.org/drawingml/2006/main" noChangeAspect="1"/>
+            </wp:cNvGraphicFramePr>
+            <a:graphic xmlns:a="http://schemas.openxmlformats.org/drawingml/2006/main">
+              <a:graphicData uri="http://schemas.openxmlformats.org/drawingml/2006/picture">
+                <pic:pic xmlns:pic="http://schemas.openxmlformats.org/drawingml/2006/picture">
+                  <pic:nvPicPr>
+                    <pic:cNvPr id="1607199115" name="Picture 9" descr="A computer screen shot of a black screen&#10;&#10;Description automatically generated"/>
+                    <pic:cNvPicPr/>
+                  </pic:nvPicPr>
+                  <pic:blipFill>
+                    <a:blip r:embed="rId12" cstate="print">
+                      <a:extLst>
+                        <a:ext uri="{28A0092B-C50C-407E-A947-70E740481C1C}">
+                          <a14:useLocalDpi xmlns:a14="http://schemas.microsoft.com/office/drawing/2010/main" val="0"/>
+                        </a:ext>
+                      </a:extLst>
+                    </a:blip>
+                    <a:stretch>
+                      <a:fillRect/>
+                    </a:stretch>
+                  </pic:blipFill>
+                  <pic:spPr>
+                    <a:xfrm>
+                      <a:off x="0" y="0"/>
+                      <a:ext cx="2825496" cy="1828800"/>
+                    </a:xfrm>
+                    <a:prstGeom prst="rect">
+                      <a:avLst/>
+                    </a:prstGeom>
+                  </pic:spPr>
+                </pic:pic>
+              </a:graphicData>
+            </a:graphic>
+          </wp:inline>
+        </w:drawing>
+      </w:r>
+    </w:p>
+    <w:p>
+      <w:r>
+        <w:lastRenderedPageBreak/>
+        <w:t>Take a screenshot of the terminal showing git log with commits that solve those bugs</w:t>
+      </w:r>
+    </w:p>
+    <w:p>
+      <w:r>
+        <w:t>Provide a link to the GitHub commit history for your repository showing the commits present</w:t>
+      </w:r>
+    </w:p>
+    <w:p/>
+    <w:p>
+      <w:pPr>
+        <w:rPr>
+          <w:b/>
+          <w:bCs/>
+        </w:rPr>
+      </w:pPr>
+      <w:r>
+        <w:rPr>
+          <w:b/>
+          <w:bCs/>
+        </w:rPr>
+        <w:t>Deliverables for Task 1 - Initial Commit and Push</w:t>
+      </w:r>
+    </w:p>
+    <w:p>
+      <w:r>
+        <w:t>Both Student A and B are expected to deliver each of the following separately:</w:t>
+      </w:r>
+    </w:p>
+    <w:p>
+      <w:r>
+        <w:t>o Screenshots of:</w:t>
+      </w:r>
+    </w:p>
+    <w:p>
+      <w:pPr>
+        <w:ind w:firstLine="720"/>
+      </w:pPr>
+      <w:r>
+        <w:t>1. The local output of the command git log showing the commits made</w:t>
+      </w:r>
+    </w:p>
+    <w:p>
+      <w:pPr>
+        <w:ind w:left="720"/>
+      </w:pPr>
+      <w:r>
+        <w:t>2. A GitHub remote repository history showing the commit pushed to remote repository</w:t>
+      </w:r>
+    </w:p>
+    <w:p>
+      <w:pPr>
+        <w:ind w:firstLine="720"/>
+      </w:pPr>
+      <w:r>
+        <w:t>3. Screenshot of the bug and your solution</w:t>
+      </w:r>
+    </w:p>
+    <w:p>
+      <w:r>
+        <w:t>o Two sentences</w:t>
+      </w:r>
+    </w:p>
+    <w:p/>
+    <w:p/>
     <w:sectPr>
       <w:pgSz w:w="12240" w:h="15840"/>
       <w:pgMar w:top="1440" w:right="1440" w:bottom="1440" w:left="1440" w:header="720" w:footer="720" w:gutter="0"/>

</xml_diff>